<commit_message>
Colored the task to create conditions set C
</commit_message>
<xml_diff>
--- a/work paln.docx
+++ b/work paln.docx
@@ -735,11 +735,7 @@
         </w:numPr>
         <w:bidi w:val="1"/>
         <w:jc w:val="left"/>
-        <w:rPr>
-          <w:sz w:val="28"/>
-          <w:szCs w:val="28"/>
-          <w:lang w:bidi="he-IL"/>
-        </w:rPr>
+        <w:rPr/>
       </w:pPr>
       <w:r>
         <w:rPr>
@@ -805,6 +801,88 @@
       </m:oMath>
       <w:r>
         <w:rPr>
+          <w:sz w:val="28"/>
+          <w:szCs w:val="28"/>
+          <w:highlight w:val="green"/>
+          <w:rtl w:val="true"/>
+          <w:lang w:bidi="he-IL"/>
+        </w:rPr>
+        <w:t>.</w:t>
+      </w:r>
+    </w:p>
+    <w:p>
+      <w:pPr>
+        <w:pStyle w:val="ListParagraph"/>
+        <w:numPr>
+          <w:ilvl w:val="0"/>
+          <w:numId w:val="1"/>
+        </w:numPr>
+        <w:bidi w:val="1"/>
+        <w:jc w:val="left"/>
+        <w:rPr>
+          <w:rFonts w:asciiTheme="minorHAnsi" w:cstheme="minorBidi" w:eastAsiaTheme="minorEastAsia" w:hAnsiTheme="minorHAnsi"/>
+          <w:highlight w:val="green"/>
+        </w:rPr>
+      </w:pPr>
+      <w:r>
+        <w:rPr>
+          <w:rFonts w:asciiTheme="minorHAnsi" w:cstheme="minorBidi" w:eastAsiaTheme="minorEastAsia" w:hAnsiTheme="minorHAnsi"/>
+          <w:sz w:val="28"/>
+          <w:sz w:val="28"/>
+          <w:szCs w:val="28"/>
+          <w:highlight w:val="green"/>
+          <w:rtl w:val="true"/>
+          <w:lang w:bidi="he-IL"/>
+        </w:rPr>
+        <w:t>צור קבוצת תנאים</w:t>
+      </w:r>
+      <w:r>
+        <w:rPr>
+          <w:rFonts w:asciiTheme="minorHAnsi" w:cstheme="minorBidi" w:eastAsiaTheme="minorEastAsia" w:hAnsiTheme="minorHAnsi"/>
+          <w:sz w:val="28"/>
+          <w:szCs w:val="28"/>
+          <w:highlight w:val="green"/>
+          <w:rtl w:val="true"/>
+          <w:lang w:bidi="he-IL"/>
+        </w:rPr>
+        <w:t xml:space="preserve">. </w:t>
+      </w:r>
+      <w:r>
+        <w:rPr>
+          <w:rFonts w:asciiTheme="minorHAnsi" w:cstheme="minorBidi" w:eastAsiaTheme="minorEastAsia" w:hAnsiTheme="minorHAnsi"/>
+          <w:sz w:val="28"/>
+          <w:sz w:val="28"/>
+          <w:szCs w:val="28"/>
+          <w:highlight w:val="green"/>
+          <w:rtl w:val="true"/>
+          <w:lang w:bidi="he-IL"/>
+        </w:rPr>
+        <w:t>נסמנה ב</w:t>
+      </w:r>
+      <w:r>
+        <w:rPr>
+          <w:rFonts w:asciiTheme="minorHAnsi" w:cstheme="minorBidi" w:eastAsiaTheme="minorEastAsia" w:hAnsiTheme="minorHAnsi"/>
+          <w:sz w:val="28"/>
+          <w:szCs w:val="28"/>
+          <w:highlight w:val="green"/>
+          <w:rtl w:val="true"/>
+          <w:lang w:bidi="he-IL"/>
+        </w:rPr>
+        <w:t>-</w:t>
+      </w:r>
+      <w:r>
+        <w:rPr>
+          <w:rFonts w:asciiTheme="minorHAnsi" w:cstheme="minorBidi" w:eastAsiaTheme="minorEastAsia" w:hAnsiTheme="minorHAnsi"/>
+          <w:sz w:val="28"/>
+          <w:szCs w:val="28"/>
+          <w:highlight w:val="green"/>
+          <w:lang w:bidi="he-IL"/>
+        </w:rPr>
+        <w:t>C</w:t>
+      </w:r>
+      <w:r>
+        <w:rPr>
+          <w:rFonts w:asciiTheme="minorHAnsi" w:cstheme="minorBidi" w:eastAsiaTheme="minorEastAsia" w:hAnsiTheme="minorHAnsi"/>
           <w:sz w:val="28"/>
           <w:szCs w:val="28"/>
           <w:highlight w:val="green"/>
@@ -1089,7 +1167,6 @@
       </w:pPr>
       <w:r>
         <w:rPr>
-          <w:highlight w:val="green"/>
           <w:rtl w:val="true"/>
         </w:rPr>
       </w:r>
@@ -1802,7 +1879,6 @@
       </w:pPr>
       <w:r>
         <w:rPr>
-          <w:highlight w:val="green"/>
           <w:rtl w:val="true"/>
         </w:rPr>
       </w:r>
@@ -2653,7 +2729,6 @@
     <w:rPrDefault>
       <w:rPr>
         <w:rFonts w:ascii="Calibri" w:hAnsi="Calibri" w:eastAsia="游明朝" w:cs="Arial" w:asciiTheme="minorHAnsi" w:cstheme="minorBidi" w:eastAsiaTheme="minorEastAsia" w:hAnsiTheme="minorHAnsi"/>
-        <w:sz w:val="22"/>
         <w:szCs w:val="22"/>
         <w:lang w:val="en-US" w:eastAsia="ja-JP" w:bidi="ar-SA"/>
       </w:rPr>
@@ -3050,7 +3125,7 @@
     </w:pPr>
     <w:rPr>
       <w:rFonts w:ascii="Calibri" w:hAnsi="Calibri" w:eastAsia="游明朝" w:cs="Arial" w:asciiTheme="minorHAnsi" w:cstheme="minorBidi" w:eastAsiaTheme="minorEastAsia" w:hAnsiTheme="minorHAnsi"/>
-      <w:color w:val="auto"/>
+      <w:color w:val="00000A"/>
       <w:sz w:val="22"/>
       <w:szCs w:val="22"/>
       <w:lang w:val="en-US" w:eastAsia="ja-JP" w:bidi="ar-SA"/>

</xml_diff>